<commit_message>
Add an abstract class with the often used function. Tests extends from now from SeleniumTests
</commit_message>
<xml_diff>
--- a/helio-frontend/helio-portal-tests/Doc/run.docx
+++ b/helio-frontend/helio-portal-tests/Doc/run.docx
@@ -33,7 +33,19 @@
           <w:lang w:val="en-US"/>
         </w:rPr>
         <w:br/>
-        <w:t>Actual there is only the workflow of André how’s tested.</w:t>
+        <w:t xml:space="preserve">Actual there is only the workflow of André how’s </w:t>
+      </w:r>
+      <w:r>
+        <w:rPr>
+          <w:lang w:val="en-US"/>
+        </w:rPr>
+        <w:t>and some range input tests</w:t>
+      </w:r>
+      <w:r>
+        <w:rPr>
+          <w:lang w:val="en-US"/>
+        </w:rPr>
+        <w:t>.</w:t>
       </w:r>
     </w:p>
     <w:p>
@@ -73,14 +85,28 @@
         <w:rPr>
           <w:lang w:val="en-US"/>
         </w:rPr>
-        <w:t>The test can be run out of the console as Maven test, &gt;mvn install.</w:t>
+        <w:t>The test can be run out of the console as Maven test, &gt;</w:t>
+      </w:r>
+      <w:proofErr w:type="spellStart"/>
+      <w:r>
+        <w:rPr>
+          <w:lang w:val="en-US"/>
+        </w:rPr>
+        <w:t>mvn</w:t>
+      </w:r>
+      <w:proofErr w:type="spellEnd"/>
+      <w:r>
+        <w:rPr>
+          <w:lang w:val="en-US"/>
+        </w:rPr>
+        <w:t xml:space="preserve"> install.</w:t>
       </w:r>
       <w:r>
         <w:rPr>
           <w:lang w:val="en-US"/>
         </w:rPr>
         <w:br/>
-        <w:t>It’s also possible to run the test out of the out of your development environment.</w:t>
+        <w:t>It’s also possible to run the test out of your development environment.</w:t>
       </w:r>
     </w:p>
     <w:p>
@@ -107,8 +133,16 @@
         <w:rPr>
           <w:lang w:val="en-US"/>
         </w:rPr>
-        <w:t>It may create some problem if you do something in the window with is testing.  Special during the Drag &amp; Drop.</w:t>
-      </w:r>
+        <w:t xml:space="preserve">It may create some problem if you do something in the window with is testing.  </w:t>
+      </w:r>
+      <w:proofErr w:type="gramStart"/>
+      <w:r>
+        <w:rPr>
+          <w:lang w:val="en-US"/>
+        </w:rPr>
+        <w:t>Special during the Drag &amp; Drop.</w:t>
+      </w:r>
+      <w:proofErr w:type="gramEnd"/>
     </w:p>
     <w:p>
       <w:pPr>
@@ -123,10 +157,7 @@
         <w:t>The Tests run on portable Browser. Actual Firefox 4</w:t>
       </w:r>
     </w:p>
-    <w:p>
-      <w:bookmarkStart w:id="0" w:name="_GoBack"/>
-      <w:bookmarkEnd w:id="0"/>
-    </w:p>
+    <w:p/>
     <w:sectPr>
       <w:pgSz w:w="11906" w:h="16838"/>
       <w:pgMar w:top="1417" w:right="1417" w:bottom="1134" w:left="1417" w:header="708" w:footer="708" w:gutter="0"/>

</xml_diff>